<commit_message>
Added the link for gh-pages in the text document.
</commit_message>
<xml_diff>
--- a/Projects/snyder_joshua_project1/Links.docx
+++ b/Projects/snyder_joshua_project1/Links.docx
@@ -3,12 +3,34 @@
 <w:document xmlns:wpc="http://schemas.microsoft.com/office/word/2010/wordprocessingCanvas" xmlns:mo="http://schemas.microsoft.com/office/mac/office/2008/main" xmlns:mc="http://schemas.openxmlformats.org/markup-compatibility/2006" xmlns:mv="urn:schemas-microsoft-com:mac:vml" xmlns:o="urn:schemas-microsoft-com:office:office" xmlns:r="http://schemas.openxmlformats.org/officeDocument/2006/relationships" xmlns:m="http://schemas.openxmlformats.org/officeDocument/2006/math" xmlns:v="urn:schemas-microsoft-com:vml" xmlns:wp14="http://schemas.microsoft.com/office/word/2010/wordprocessingDrawing" xmlns:wp="http://schemas.openxmlformats.org/drawingml/2006/wordprocessingDrawing" xmlns:w10="urn:schemas-microsoft-com:office:word" xmlns:w="http://schemas.openxmlformats.org/wordprocessingml/2006/main" xmlns:w14="http://schemas.microsoft.com/office/word/2010/wordml" xmlns:wpg="http://schemas.microsoft.com/office/word/2010/wordprocessingGroup" xmlns:wpi="http://schemas.microsoft.com/office/word/2010/wordprocessingInk" xmlns:wne="http://schemas.microsoft.com/office/word/2006/wordml" xmlns:wps="http://schemas.microsoft.com/office/word/2010/wordprocessingShape" mc:Ignorable="w14 wp14">
   <w:body>
     <w:p>
+      <w:pPr>
+        <w:rPr>
+          <w:rStyle w:val="Hyperlink"/>
+        </w:rPr>
+      </w:pPr>
       <w:hyperlink r:id="rId5" w:history="1">
         <w:r>
           <w:rPr>
             <w:rStyle w:val="Hyperlink"/>
           </w:rPr>
           <w:t>https://github.com/JSnyder28/MIU.git</w:t>
+        </w:r>
+      </w:hyperlink>
+    </w:p>
+    <w:p>
+      <w:pPr>
+        <w:rPr>
+          <w:rStyle w:val="Hyperlink"/>
+        </w:rPr>
+      </w:pPr>
+    </w:p>
+    <w:p>
+      <w:hyperlink r:id="rId6" w:history="1">
+        <w:r>
+          <w:rPr>
+            <w:rStyle w:val="Hyperlink"/>
+          </w:rPr>
+          <w:t>http://jsnyder28.github.com/MIU/Projects/snyder_joshua_project1/Gold/index.html</w:t>
         </w:r>
       </w:hyperlink>
       <w:bookmarkStart w:id="0" w:name="_GoBack"/>

</xml_diff>

<commit_message>
Project 4 files added. Created and implemented theme for Gold app.
</commit_message>
<xml_diff>
--- a/Projects/snyder_joshua_project1/Links.docx
+++ b/Projects/snyder_joshua_project1/Links.docx
@@ -30,11 +30,21 @@
           <w:rPr>
             <w:rStyle w:val="Hyperlink"/>
           </w:rPr>
-          <w:t>http://jsnyder28.github.com/MIU/Projects/snyder_joshua_project1/Gold/index.html</w:t>
+          <w:t>http://jsnyder28.github.com/MIU/Projects/snyder_joshua_project3/Gold/index.html</w:t>
         </w:r>
       </w:hyperlink>
       <w:bookmarkStart w:id="0" w:name="_GoBack"/>
       <w:bookmarkEnd w:id="0"/>
+    </w:p>
+    <w:p>
+      <w:hyperlink r:id="rId7" w:history="1">
+        <w:r>
+          <w:rPr>
+            <w:rStyle w:val="Hyperlink"/>
+          </w:rPr>
+          <w:t>http://jsnyder28.github.com/MIU/Projects/snyder_joshua_project3/Bronze/index.html</w:t>
+        </w:r>
+      </w:hyperlink>
     </w:p>
     <w:sectPr>
       <w:pgSz w:w="12240" w:h="15840"/>

</xml_diff>

<commit_message>
clearData function is working.
</commit_message>
<xml_diff>
--- a/Projects/snyder_joshua_project1/Links.docx
+++ b/Projects/snyder_joshua_project1/Links.docx
@@ -30,21 +30,11 @@
           <w:rPr>
             <w:rStyle w:val="Hyperlink"/>
           </w:rPr>
-          <w:t>http://jsnyder28.github.com/MIU/Projects/snyder_joshua_project3/Gold/index.html</w:t>
+          <w:t>https://github.com/JSnyder28/MIU/tree/gh-pages</w:t>
         </w:r>
       </w:hyperlink>
       <w:bookmarkStart w:id="0" w:name="_GoBack"/>
       <w:bookmarkEnd w:id="0"/>
-    </w:p>
-    <w:p>
-      <w:hyperlink r:id="rId7" w:history="1">
-        <w:r>
-          <w:rPr>
-            <w:rStyle w:val="Hyperlink"/>
-          </w:rPr>
-          <w:t>http://jsnyder28.github.com/MIU/Projects/snyder_joshua_project3/Bronze/index.html</w:t>
-        </w:r>
-      </w:hyperlink>
     </w:p>
     <w:sectPr>
       <w:pgSz w:w="12240" w:h="15840"/>

</xml_diff>